<commit_message>
Alteração nos artefatos de Garantia da Qualidade
</commit_message>
<xml_diff>
--- a/Artefatos de Documentação/Processo Genérico/7-Garantia da Qualidade/Templates/Relatório de Auditoria da Qualidade.docx
+++ b/Artefatos de Documentação/Processo Genérico/7-Garantia da Qualidade/Templates/Relatório de Auditoria da Qualidade.docx
@@ -170,13 +170,23 @@
                 <w:szCs w:val="24"/>
               </w:rPr>
             </w:pPr>
-            <w:r>
-              <w:rPr>
-                <w:rFonts w:ascii="Arial" w:hAnsi="Arial" w:cs="Arial"/>
-                <w:sz w:val="24"/>
-                <w:szCs w:val="24"/>
-              </w:rPr>
-              <w:t xml:space="preserve">( ) </w:t>
+            <w:proofErr w:type="gramStart"/>
+            <w:r>
+              <w:rPr>
+                <w:rFonts w:ascii="Arial" w:hAnsi="Arial" w:cs="Arial"/>
+                <w:sz w:val="24"/>
+                <w:szCs w:val="24"/>
+              </w:rPr>
+              <w:t xml:space="preserve">( </w:t>
+            </w:r>
+            <w:proofErr w:type="gramEnd"/>
+            <w:r>
+              <w:rPr>
+                <w:rFonts w:ascii="Arial" w:hAnsi="Arial" w:cs="Arial"/>
+                <w:sz w:val="24"/>
+                <w:szCs w:val="24"/>
+              </w:rPr>
+              <w:t xml:space="preserve">) </w:t>
             </w:r>
             <w:r>
               <w:rPr>
@@ -204,13 +214,23 @@
                 <w:szCs w:val="24"/>
               </w:rPr>
             </w:pPr>
-            <w:r>
-              <w:rPr>
-                <w:rFonts w:ascii="Arial" w:hAnsi="Arial" w:cs="Arial"/>
-                <w:sz w:val="24"/>
-                <w:szCs w:val="24"/>
-              </w:rPr>
-              <w:t xml:space="preserve">( ) </w:t>
+            <w:proofErr w:type="gramStart"/>
+            <w:r>
+              <w:rPr>
+                <w:rFonts w:ascii="Arial" w:hAnsi="Arial" w:cs="Arial"/>
+                <w:sz w:val="24"/>
+                <w:szCs w:val="24"/>
+              </w:rPr>
+              <w:t xml:space="preserve">( </w:t>
+            </w:r>
+            <w:proofErr w:type="gramEnd"/>
+            <w:r>
+              <w:rPr>
+                <w:rFonts w:ascii="Arial" w:hAnsi="Arial" w:cs="Arial"/>
+                <w:sz w:val="24"/>
+                <w:szCs w:val="24"/>
+              </w:rPr>
+              <w:t xml:space="preserve">) </w:t>
             </w:r>
             <w:r>
               <w:rPr>
@@ -238,13 +258,23 @@
                 <w:szCs w:val="24"/>
               </w:rPr>
             </w:pPr>
-            <w:r>
-              <w:rPr>
-                <w:rFonts w:ascii="Arial" w:hAnsi="Arial" w:cs="Arial"/>
-                <w:sz w:val="24"/>
-                <w:szCs w:val="24"/>
-              </w:rPr>
-              <w:t xml:space="preserve">( ) </w:t>
+            <w:proofErr w:type="gramStart"/>
+            <w:r>
+              <w:rPr>
+                <w:rFonts w:ascii="Arial" w:hAnsi="Arial" w:cs="Arial"/>
+                <w:sz w:val="24"/>
+                <w:szCs w:val="24"/>
+              </w:rPr>
+              <w:t xml:space="preserve">( </w:t>
+            </w:r>
+            <w:proofErr w:type="gramEnd"/>
+            <w:r>
+              <w:rPr>
+                <w:rFonts w:ascii="Arial" w:hAnsi="Arial" w:cs="Arial"/>
+                <w:sz w:val="24"/>
+                <w:szCs w:val="24"/>
+              </w:rPr>
+              <w:t xml:space="preserve">) </w:t>
             </w:r>
             <w:r>
               <w:rPr>
@@ -278,7 +308,43 @@
                 <w:sz w:val="24"/>
                 <w:szCs w:val="24"/>
               </w:rPr>
-              <w:t xml:space="preserve">( ) </w:t>
+              <w:t>( ) Auditoria de Produto</w:t>
+            </w:r>
+          </w:p>
+          <w:p>
+            <w:pPr>
+              <w:rPr>
+                <w:rFonts w:ascii="Arial" w:hAnsi="Arial" w:cs="Arial"/>
+                <w:sz w:val="24"/>
+                <w:szCs w:val="24"/>
+              </w:rPr>
+            </w:pPr>
+          </w:p>
+          <w:p>
+            <w:pPr>
+              <w:rPr>
+                <w:rFonts w:ascii="Arial" w:hAnsi="Arial" w:cs="Arial"/>
+                <w:sz w:val="24"/>
+                <w:szCs w:val="24"/>
+              </w:rPr>
+            </w:pPr>
+            <w:proofErr w:type="gramStart"/>
+            <w:r>
+              <w:rPr>
+                <w:rFonts w:ascii="Arial" w:hAnsi="Arial" w:cs="Arial"/>
+                <w:sz w:val="24"/>
+                <w:szCs w:val="24"/>
+              </w:rPr>
+              <w:t xml:space="preserve">( </w:t>
+            </w:r>
+            <w:proofErr w:type="gramEnd"/>
+            <w:r>
+              <w:rPr>
+                <w:rFonts w:ascii="Arial" w:hAnsi="Arial" w:cs="Arial"/>
+                <w:sz w:val="24"/>
+                <w:szCs w:val="24"/>
+              </w:rPr>
+              <w:t xml:space="preserve">) </w:t>
             </w:r>
             <w:r>
               <w:rPr>

</xml_diff>